<commit_message>
added defines for new rig
</commit_message>
<xml_diff>
--- a/design/newRig.docx
+++ b/design/newRig.docx
@@ -820,6 +820,238 @@
       <w:pPr>
         <w:pStyle w:val="Heading2"/>
       </w:pPr>
+      <w:r>
+        <w:t>Switching between Old Rig and New Rig</w:t>
+      </w:r>
+    </w:p>
+    <w:p>
+      <w:r>
+        <w:t>Efforts have been made to make the system backwards compatible with the Old Rig, in case my teensyExpression pedal breaks and I need to use the Softstep and Akai footpedals for a gig.</w:t>
+      </w:r>
+    </w:p>
+    <w:p>
+      <w:r>
+        <w:t>In general I have “presets” that are specific to Old vs New rigs in AudioBus, ToneStack, and Quantiloop</w:t>
+      </w:r>
+    </w:p>
+    <w:p>
+      <w:r>
+        <w:t>However, this was not possible especially in Quantiloop, where the Output sound routing has to be different</w:t>
+      </w:r>
+    </w:p>
+    <w:p>
+      <w:pPr>
+        <w:pStyle w:val="Heading3"/>
+      </w:pPr>
+      <w:r>
+        <w:lastRenderedPageBreak/>
+        <w:t>Quantiloop</w:t>
+      </w:r>
+    </w:p>
+    <w:p>
+      <w:pPr>
+        <w:pStyle w:val="ListParagraph"/>
+      </w:pPr>
+      <w:r>
+        <w:t>- add individualized midi controls for track volumes</w:t>
+      </w:r>
+    </w:p>
+    <w:p>
+      <w:pPr>
+        <w:pStyle w:val="ListParagraph"/>
+      </w:pPr>
+      <w:r>
+        <w:t>- add midi control of overdub</w:t>
+      </w:r>
+    </w:p>
+    <w:p>
+      <w:pPr>
+        <w:pStyle w:val="ListParagraph"/>
+      </w:pPr>
+      <w:r>
+        <w:t>- add midi control for selecting preset</w:t>
+      </w:r>
+    </w:p>
+    <w:p>
+      <w:pPr>
+        <w:pStyle w:val="Heading4"/>
+      </w:pPr>
+      <w:r>
+        <w:t xml:space="preserve"> AUDIO OUTPUT</w:t>
+      </w:r>
+    </w:p>
+    <w:p>
+      <w:r>
+        <w:t xml:space="preserve">New Rig: turn Monitor down to zero </w:t>
+      </w:r>
+    </w:p>
+    <w:p>
+      <w:r>
+        <w:t>Old Rig: turn Monitor up to max</w:t>
+      </w:r>
+    </w:p>
+    <w:p>
+      <w:pPr>
+        <w:pStyle w:val="Heading4"/>
+      </w:pPr>
+      <w:r>
+        <w:t>TEMPO</w:t>
+      </w:r>
+      <w:r>
+        <w:t xml:space="preserve"> (may be able to use New Rig Settings for Old Rig)</w:t>
+      </w:r>
+    </w:p>
+    <w:p>
+      <w:r>
+        <w:t>“Force Link Tempo”</w:t>
+      </w:r>
+      <w:r>
+        <w:t xml:space="preserve"> ON for both Old and New rigs</w:t>
+      </w:r>
+    </w:p>
+    <w:p>
+      <w:r>
+        <w:t>New Rig</w:t>
+      </w:r>
+    </w:p>
+    <w:p>
+      <w:r>
+        <w:t>- Enable “Ableton Link”</w:t>
+      </w:r>
+    </w:p>
+    <w:p>
+      <w:r>
+        <w:t>- Sync To: Audiobus</w:t>
+      </w:r>
+    </w:p>
+    <w:p>
+      <w:r>
+        <w:t xml:space="preserve">Optimal </w:t>
+      </w:r>
+      <w:r>
+        <w:t>Old</w:t>
+      </w:r>
+      <w:r>
+        <w:t xml:space="preserve"> Rig</w:t>
+      </w:r>
+    </w:p>
+    <w:p>
+      <w:r>
+        <w:t xml:space="preserve">- </w:t>
+      </w:r>
+      <w:r>
+        <w:t>Disa</w:t>
+      </w:r>
+      <w:r>
+        <w:t>ble “Ableton Link”</w:t>
+      </w:r>
+    </w:p>
+    <w:p>
+      <w:r>
+        <w:t xml:space="preserve">- Sync To: </w:t>
+      </w:r>
+      <w:r>
+        <w:t>None</w:t>
+      </w:r>
+    </w:p>
+    <w:p>
+      <w:pPr>
+        <w:pStyle w:val="Heading3"/>
+      </w:pPr>
+      <w:r>
+        <w:t>Audiobus</w:t>
+      </w:r>
+    </w:p>
+    <w:p>
+      <w:r>
+        <w:t>New Rig requires “Settings – Sync Settings – Ableton Link” enabled</w:t>
+      </w:r>
+    </w:p>
+    <w:p>
+      <w:r>
+        <w:t>- may be able to leave it enabled for Old Rig too.</w:t>
+      </w:r>
+    </w:p>
+    <w:p/>
+    <w:p>
+      <w:r>
+        <w:t>has “old rig” and “new rig” presets that are selectable by midi</w:t>
+      </w:r>
+    </w:p>
+    <w:p>
+      <w:r>
+        <w:t>main difference is that the old rig had quantiloop as an output and the new rig has it as an input, which also requires that the quantiloop output routing is changed.</w:t>
+      </w:r>
+    </w:p>
+    <w:p>
+      <w:r>
+        <w:t>- add midi control for changing preset</w:t>
+      </w:r>
+    </w:p>
+    <w:p>
+      <w:r>
+        <w:t>- adds midi controls for changing between the four programs</w:t>
+      </w:r>
+    </w:p>
+    <w:p>
+      <w:r>
+        <w:t>- adds midi controls for continous control of the three volumes</w:t>
+      </w:r>
+    </w:p>
+    <w:p>
+      <w:r>
+        <w:t>- add midi control for tempo</w:t>
+      </w:r>
+    </w:p>
+    <w:p>
+      <w:pPr>
+        <w:pStyle w:val="Heading3"/>
+      </w:pPr>
+      <w:r>
+        <w:t>Tonestack</w:t>
+      </w:r>
+    </w:p>
+    <w:p>
+      <w:r>
+        <w:t>old rig and new rig presets selectable by midi</w:t>
+      </w:r>
+    </w:p>
+    <w:p>
+      <w:r>
+        <w:t>new rig does not have a volume pedal control</w:t>
+      </w:r>
+    </w:p>
+    <w:p>
+      <w:r>
+        <w:t>- no additional controls at this time</w:t>
+      </w:r>
+    </w:p>
+    <w:p>
+      <w:pPr>
+        <w:pStyle w:val="Heading3"/>
+      </w:pPr>
+      <w:r>
+        <w:t>SampleTank</w:t>
+      </w:r>
+    </w:p>
+    <w:p>
+      <w:r>
+        <w:t>Adds 16 more “multis” for use with FTP layering scheme.</w:t>
+      </w:r>
+    </w:p>
+    <w:p>
+      <w:r>
+        <w:lastRenderedPageBreak/>
+        <w:t>Location, semantics, and sounds associated with first 16 multis should not be changed !!!</w:t>
+      </w:r>
+    </w:p>
+    <w:p>
+      <w:r>
+        <w:t xml:space="preserve">- </w:t>
+      </w:r>
+      <w:r>
+        <w:t>add midi control for master volume per single patch</w:t>
+      </w:r>
     </w:p>
     <w:sectPr>
       <w:pgSz w:w="12240" w:h="15840"/>
@@ -829,6 +1061,126 @@
     </w:sectPr>
   </w:body>
 </w:document>
+</file>
+
+<file path=word/numbering.xml><?xml version="1.0" encoding="utf-8"?>
+<w:numbering xmlns:wpc="http://schemas.microsoft.com/office/word/2010/wordprocessingCanvas" xmlns:cx="http://schemas.microsoft.com/office/drawing/2014/chartex" xmlns:cx1="http://schemas.microsoft.com/office/drawing/2015/9/8/chartex" xmlns:cx2="http://schemas.microsoft.com/office/drawing/2015/10/21/chartex" xmlns:cx3="http://schemas.microsoft.com/office/drawing/2016/5/9/chartex" xmlns:cx4="http://schemas.microsoft.com/office/drawing/2016/5/10/chartex" xmlns:cx5="http://schemas.microsoft.com/office/drawing/2016/5/11/chartex" xmlns:cx6="http://schemas.microsoft.com/office/drawing/2016/5/12/chartex" xmlns:cx7="http://schemas.microsoft.com/office/drawing/2016/5/13/chartex" xmlns:cx8="http://schemas.microsoft.com/office/drawing/2016/5/14/chartex" xmlns:mc="http://schemas.openxmlformats.org/markup-compatibility/2006" xmlns:aink="http://schemas.microsoft.com/office/drawing/2016/ink" xmlns:am3d="http://schemas.microsoft.com/office/drawing/2017/model3d" xmlns:o="urn:schemas-microsoft-com:office:office" xmlns:r="http://schemas.openxmlformats.org/officeDocument/2006/relationships" xmlns:m="http://schemas.openxmlformats.org/officeDocument/2006/math" xmlns:v="urn:schemas-microsoft-com:vml" xmlns:wp14="http://schemas.microsoft.com/office/word/2010/wordprocessingDrawing" xmlns:wp="http://schemas.openxmlformats.org/drawingml/2006/wordprocessingDrawing" xmlns:w10="urn:schemas-microsoft-com:office:word" xmlns:w="http://schemas.openxmlformats.org/wordprocessingml/2006/main" xmlns:w14="http://schemas.microsoft.com/office/word/2010/wordml" xmlns:w15="http://schemas.microsoft.com/office/word/2012/wordml" xmlns:w16cex="http://schemas.microsoft.com/office/word/2018/wordml/cex" xmlns:w16cid="http://schemas.microsoft.com/office/word/2016/wordml/cid" xmlns:w16="http://schemas.microsoft.com/office/word/2018/wordml" xmlns:w16se="http://schemas.microsoft.com/office/word/2015/wordml/symex" xmlns:wpg="http://schemas.microsoft.com/office/word/2010/wordprocessingGroup" xmlns:wpi="http://schemas.microsoft.com/office/word/2010/wordprocessingInk" xmlns:wne="http://schemas.microsoft.com/office/word/2006/wordml" xmlns:wps="http://schemas.microsoft.com/office/word/2010/wordprocessingShape" mc:Ignorable="w14 w15 w16se w16cid w16 w16cex wp14">
+  <w:abstractNum w:abstractNumId="0" w15:restartNumberingAfterBreak="0">
+    <w:nsid w:val="7CDE114A"/>
+    <w:multiLevelType w:val="hybridMultilevel"/>
+    <w:tmpl w:val="42807F4A"/>
+    <w:lvl w:ilvl="0" w:tplc="D6341F76">
+      <w:numFmt w:val="bullet"/>
+      <w:lvlText w:val="-"/>
+      <w:lvlJc w:val="left"/>
+      <w:pPr>
+        <w:ind w:left="720" w:hanging="360"/>
+      </w:pPr>
+      <w:rPr>
+        <w:rFonts w:ascii="Calibri" w:eastAsiaTheme="minorHAnsi" w:hAnsi="Calibri" w:cs="Calibri" w:hint="default"/>
+      </w:rPr>
+    </w:lvl>
+    <w:lvl w:ilvl="1" w:tplc="04090003" w:tentative="1">
+      <w:start w:val="1"/>
+      <w:numFmt w:val="bullet"/>
+      <w:lvlText w:val="o"/>
+      <w:lvlJc w:val="left"/>
+      <w:pPr>
+        <w:ind w:left="1440" w:hanging="360"/>
+      </w:pPr>
+      <w:rPr>
+        <w:rFonts w:ascii="Courier New" w:hAnsi="Courier New" w:cs="Courier New" w:hint="default"/>
+      </w:rPr>
+    </w:lvl>
+    <w:lvl w:ilvl="2" w:tplc="04090005" w:tentative="1">
+      <w:start w:val="1"/>
+      <w:numFmt w:val="bullet"/>
+      <w:lvlText w:val=""/>
+      <w:lvlJc w:val="left"/>
+      <w:pPr>
+        <w:ind w:left="2160" w:hanging="360"/>
+      </w:pPr>
+      <w:rPr>
+        <w:rFonts w:ascii="Wingdings" w:hAnsi="Wingdings" w:hint="default"/>
+      </w:rPr>
+    </w:lvl>
+    <w:lvl w:ilvl="3" w:tplc="04090001" w:tentative="1">
+      <w:start w:val="1"/>
+      <w:numFmt w:val="bullet"/>
+      <w:lvlText w:val=""/>
+      <w:lvlJc w:val="left"/>
+      <w:pPr>
+        <w:ind w:left="2880" w:hanging="360"/>
+      </w:pPr>
+      <w:rPr>
+        <w:rFonts w:ascii="Symbol" w:hAnsi="Symbol" w:hint="default"/>
+      </w:rPr>
+    </w:lvl>
+    <w:lvl w:ilvl="4" w:tplc="04090003" w:tentative="1">
+      <w:start w:val="1"/>
+      <w:numFmt w:val="bullet"/>
+      <w:lvlText w:val="o"/>
+      <w:lvlJc w:val="left"/>
+      <w:pPr>
+        <w:ind w:left="3600" w:hanging="360"/>
+      </w:pPr>
+      <w:rPr>
+        <w:rFonts w:ascii="Courier New" w:hAnsi="Courier New" w:cs="Courier New" w:hint="default"/>
+      </w:rPr>
+    </w:lvl>
+    <w:lvl w:ilvl="5" w:tplc="04090005" w:tentative="1">
+      <w:start w:val="1"/>
+      <w:numFmt w:val="bullet"/>
+      <w:lvlText w:val=""/>
+      <w:lvlJc w:val="left"/>
+      <w:pPr>
+        <w:ind w:left="4320" w:hanging="360"/>
+      </w:pPr>
+      <w:rPr>
+        <w:rFonts w:ascii="Wingdings" w:hAnsi="Wingdings" w:hint="default"/>
+      </w:rPr>
+    </w:lvl>
+    <w:lvl w:ilvl="6" w:tplc="04090001" w:tentative="1">
+      <w:start w:val="1"/>
+      <w:numFmt w:val="bullet"/>
+      <w:lvlText w:val=""/>
+      <w:lvlJc w:val="left"/>
+      <w:pPr>
+        <w:ind w:left="5040" w:hanging="360"/>
+      </w:pPr>
+      <w:rPr>
+        <w:rFonts w:ascii="Symbol" w:hAnsi="Symbol" w:hint="default"/>
+      </w:rPr>
+    </w:lvl>
+    <w:lvl w:ilvl="7" w:tplc="04090003" w:tentative="1">
+      <w:start w:val="1"/>
+      <w:numFmt w:val="bullet"/>
+      <w:lvlText w:val="o"/>
+      <w:lvlJc w:val="left"/>
+      <w:pPr>
+        <w:ind w:left="5760" w:hanging="360"/>
+      </w:pPr>
+      <w:rPr>
+        <w:rFonts w:ascii="Courier New" w:hAnsi="Courier New" w:cs="Courier New" w:hint="default"/>
+      </w:rPr>
+    </w:lvl>
+    <w:lvl w:ilvl="8" w:tplc="04090005" w:tentative="1">
+      <w:start w:val="1"/>
+      <w:numFmt w:val="bullet"/>
+      <w:lvlText w:val=""/>
+      <w:lvlJc w:val="left"/>
+      <w:pPr>
+        <w:ind w:left="6480" w:hanging="360"/>
+      </w:pPr>
+      <w:rPr>
+        <w:rFonts w:ascii="Wingdings" w:hAnsi="Wingdings" w:hint="default"/>
+      </w:rPr>
+    </w:lvl>
+  </w:abstractNum>
+  <w:num w:numId="1">
+    <w:abstractNumId w:val="0"/>
+  </w:num>
+</w:numbering>
 </file>
 
 <file path=word/styles.xml><?xml version="1.0" encoding="utf-8"?>

</xml_diff>